<commit_message>
Did function requirements - Russell
</commit_message>
<xml_diff>
--- a/SRD/PixelPals_SRD.docx
+++ b/SRD/PixelPals_SRD.docx
@@ -40,7 +40,7 @@
     <w:p>
       <w:r>
         <w:pict w14:anchorId="7F05279D">
-          <v:rect id="_x0000_i1073" style="width:0;height:1.5pt" o:hralign="center" o:hrstd="t" o:hr="t" fillcolor="#a0a0a0" stroked="f"/>
+          <v:rect id="_x0000_i1025" style="width:0;height:1.5pt" o:hralign="center" o:hrstd="t" o:hr="t" fillcolor="#a0a0a0" stroked="f"/>
         </w:pict>
       </w:r>
     </w:p>
@@ -61,6 +61,15 @@
     </w:p>
     <w:sdt>
       <w:sdtPr>
+        <w:rPr>
+          <w:rFonts w:asciiTheme="minorHAnsi" w:eastAsiaTheme="minorHAnsi" w:hAnsiTheme="minorHAnsi" w:cstheme="minorBidi"/>
+          <w:color w:val="auto"/>
+          <w:kern w:val="2"/>
+          <w:sz w:val="24"/>
+          <w:szCs w:val="24"/>
+          <w:lang w:eastAsia="en-US"/>
+          <w14:ligatures w14:val="standardContextual"/>
+        </w:rPr>
         <w:id w:val="1496686158"/>
         <w:docPartObj>
           <w:docPartGallery w:val="Table of Contents"/>
@@ -69,15 +78,8 @@
       </w:sdtPr>
       <w:sdtEndPr>
         <w:rPr>
-          <w:rFonts w:asciiTheme="minorHAnsi" w:eastAsiaTheme="minorHAnsi" w:hAnsiTheme="minorHAnsi" w:cstheme="minorBidi"/>
           <w:b/>
           <w:bCs/>
-          <w:color w:val="auto"/>
-          <w:kern w:val="2"/>
-          <w:sz w:val="24"/>
-          <w:szCs w:val="24"/>
-          <w:lang w:eastAsia="en-US"/>
-          <w14:ligatures w14:val="standardContextual"/>
         </w:rPr>
       </w:sdtEndPr>
       <w:sdtContent>
@@ -2577,7 +2579,7 @@
     <w:p>
       <w:r>
         <w:pict w14:anchorId="03CDA2E2">
-          <v:rect id="_x0000_i1074" style="width:0;height:1.5pt" o:hralign="center" o:hrstd="t" o:hr="t" fillcolor="#a0a0a0" stroked="f"/>
+          <v:rect id="_x0000_i1026" style="width:0;height:1.5pt" o:hralign="center" o:hrstd="t" o:hr="t" fillcolor="#a0a0a0" stroked="f"/>
         </w:pict>
       </w:r>
     </w:p>
@@ -2651,7 +2653,7 @@
     <w:p>
       <w:r>
         <w:pict w14:anchorId="02EE5A7F">
-          <v:rect id="_x0000_i1075" style="width:0;height:1.5pt" o:hralign="center" o:hrstd="t" o:hr="t" fillcolor="#a0a0a0" stroked="f"/>
+          <v:rect id="_x0000_i1027" style="width:0;height:1.5pt" o:hralign="center" o:hrstd="t" o:hr="t" fillcolor="#a0a0a0" stroked="f"/>
         </w:pict>
       </w:r>
     </w:p>
@@ -2745,7 +2747,7 @@
     <w:p>
       <w:r>
         <w:pict w14:anchorId="0D127BED">
-          <v:rect id="_x0000_i1076" style="width:0;height:1.5pt" o:hralign="center" o:hrstd="t" o:hr="t" fillcolor="#a0a0a0" stroked="f"/>
+          <v:rect id="_x0000_i1028" style="width:0;height:1.5pt" o:hralign="center" o:hrstd="t" o:hr="t" fillcolor="#a0a0a0" stroked="f"/>
         </w:pict>
       </w:r>
     </w:p>
@@ -2771,24 +2773,134 @@
     </w:p>
     <w:p>
       <w:r>
+        <w:t xml:space="preserve">Functional Requirements </w:t>
+      </w:r>
+      <w:r>
+        <w:t xml:space="preserve">is </w:t>
+      </w:r>
+      <w:r>
+        <w:t xml:space="preserve">based on what the system should do, </w:t>
+      </w:r>
+      <w:r>
+        <w:t xml:space="preserve">This can </w:t>
+      </w:r>
+      <w:r>
+        <w:t>done</w:t>
+      </w:r>
+      <w:r>
+        <w:t xml:space="preserve"> by the usage of features, </w:t>
+      </w:r>
+      <w:r>
+        <w:t>specific</w:t>
+      </w:r>
+      <w:r>
+        <w:t xml:space="preserve"> actions, and </w:t>
+      </w:r>
+      <w:r>
+        <w:t>behaviours so that it helps the user throughout the website</w:t>
+      </w:r>
+      <w:r>
+        <w:t xml:space="preserve">. </w:t>
+      </w:r>
+      <w:r>
+        <w:t xml:space="preserve">For the </w:t>
+      </w:r>
+      <w:r>
+        <w:t>PixelPals Project</w:t>
+      </w:r>
+      <w:r>
+        <w:t>,</w:t>
+      </w:r>
+      <w:r>
+        <w:t xml:space="preserve"> </w:t>
+      </w:r>
+      <w:r>
+        <w:t xml:space="preserve">Function Requirements will </w:t>
+      </w:r>
+      <w:r>
+        <w:t xml:space="preserve">make sure that system </w:t>
+      </w:r>
+      <w:r>
+        <w:t xml:space="preserve">functionally </w:t>
+      </w:r>
+      <w:r>
+        <w:t xml:space="preserve">will </w:t>
+      </w:r>
+      <w:r>
+        <w:t>allow</w:t>
+      </w:r>
+      <w:r>
+        <w:t xml:space="preserve"> </w:t>
+      </w:r>
+      <w:r>
+        <w:t>the users to register, sign in</w:t>
+      </w:r>
+      <w:r>
+        <w:t>, placing orders and adding Parent control</w:t>
+      </w:r>
+      <w:r>
+        <w:t>.</w:t>
+      </w:r>
+      <w:r>
+        <w:t xml:space="preserve"> Furthermore</w:t>
+      </w:r>
+      <w:r>
+        <w:t xml:space="preserve">, </w:t>
+      </w:r>
+      <w:r>
+        <w:t xml:space="preserve">Function Requirements will </w:t>
+      </w:r>
+      <w:r>
+        <w:t xml:space="preserve">support both </w:t>
+      </w:r>
+      <w:r>
+        <w:t xml:space="preserve">users and admins </w:t>
+      </w:r>
+      <w:r>
+        <w:t>by providing feat</w:t>
+      </w:r>
+      <w:r>
+        <w:t xml:space="preserve">ures </w:t>
+      </w:r>
+      <w:r>
+        <w:t xml:space="preserve">to </w:t>
+      </w:r>
+      <w:r>
+        <w:t xml:space="preserve">manage and interact </w:t>
+      </w:r>
+      <w:r>
+        <w:t xml:space="preserve">with the </w:t>
+      </w:r>
+      <w:r>
+        <w:t xml:space="preserve">ecommerce </w:t>
+      </w:r>
+      <w:r>
+        <w:t>website</w:t>
+      </w:r>
+      <w:r>
+        <w:t xml:space="preserve"> with ease </w:t>
+      </w:r>
+      <w:r>
+        <w:t>.</w:t>
+      </w:r>
+    </w:p>
+    <w:p>
+      <w:pPr>
+        <w:pStyle w:val="Heading2"/>
+      </w:pPr>
+      <w:bookmarkStart w:id="11" w:name="_Toc211728035"/>
+      <w:r>
+        <w:t>3.2 Requirement List (FR1–FR5)</w:t>
+      </w:r>
+      <w:bookmarkEnd w:id="11"/>
+    </w:p>
+    <w:p>
+      <w:pPr>
         <w:rPr>
           <w:i/>
           <w:iCs/>
         </w:rPr>
-        <w:t>Explain what functional requirements are and how they apply to your project.</w:t>
-      </w:r>
-    </w:p>
-    <w:p>
-      <w:pPr>
-        <w:pStyle w:val="Heading2"/>
-      </w:pPr>
-      <w:bookmarkStart w:id="11" w:name="_Toc211728035"/>
-      <w:r>
-        <w:t>3.2 Requirement List (FR1–FR5)</w:t>
-      </w:r>
-      <w:bookmarkEnd w:id="11"/>
-    </w:p>
-    <w:p>
+      </w:pPr>
       <w:r>
         <w:rPr>
           <w:i/>
@@ -2799,8 +2911,56 @@
     </w:p>
     <w:p>
       <w:r>
+        <w:t>1.</w:t>
+      </w:r>
+      <w:r>
+        <w:tab/>
+        <w:t>The System will allow the users login and register</w:t>
+      </w:r>
+    </w:p>
+    <w:p>
+      <w:r>
+        <w:t>2.</w:t>
+      </w:r>
+      <w:r>
+        <w:tab/>
+        <w:t>The system will allow the users to add items into their baskets + place orders</w:t>
+      </w:r>
+    </w:p>
+    <w:p>
+      <w:r>
+        <w:t>3.</w:t>
+      </w:r>
+      <w:r>
+        <w:tab/>
+        <w:t>The System will allow admins to manage and view products</w:t>
+      </w:r>
+    </w:p>
+    <w:p>
+      <w:pPr>
+        <w:ind w:left="720" w:hanging="720"/>
+      </w:pPr>
+      <w:r>
+        <w:t>4.</w:t>
+      </w:r>
+      <w:r>
+        <w:tab/>
+        <w:t>The System will allow the users to add a parent to allow the parents monitor the users account</w:t>
+      </w:r>
+    </w:p>
+    <w:p>
+      <w:r>
+        <w:t>5.</w:t>
+      </w:r>
+      <w:r>
+        <w:tab/>
+        <w:t>The System will allow the users to place and order and review</w:t>
+      </w:r>
+    </w:p>
+    <w:p>
+      <w:r>
         <w:pict w14:anchorId="1928F903">
-          <v:rect id="_x0000_i1077" style="width:0;height:1.5pt" o:hralign="center" o:hrstd="t" o:hr="t" fillcolor="#a0a0a0" stroked="f"/>
+          <v:rect id="_x0000_i1029" style="width:0;height:1.5pt" o:hralign="center" o:hrstd="t" o:hr="t" fillcolor="#a0a0a0" stroked="f"/>
         </w:pict>
       </w:r>
     </w:p>
@@ -2839,6 +2999,7 @@
       </w:pPr>
       <w:bookmarkStart w:id="14" w:name="_Toc211728038"/>
       <w:r>
+        <w:lastRenderedPageBreak/>
         <w:t>4.2 Security</w:t>
       </w:r>
       <w:bookmarkEnd w:id="14"/>
@@ -2893,7 +3054,7 @@
     <w:p>
       <w:r>
         <w:pict w14:anchorId="53E59E41">
-          <v:rect id="_x0000_i1078" style="width:0;height:1.5pt" o:hralign="center" o:hrstd="t" o:hr="t" fillcolor="#a0a0a0" stroked="f"/>
+          <v:rect id="_x0000_i1030" style="width:0;height:1.5pt" o:hralign="center" o:hrstd="t" o:hr="t" fillcolor="#a0a0a0" stroked="f"/>
         </w:pict>
       </w:r>
     </w:p>
@@ -2903,7 +3064,6 @@
       </w:pPr>
       <w:bookmarkStart w:id="17" w:name="_Toc211728041"/>
       <w:r>
-        <w:lastRenderedPageBreak/>
         <w:t>5. Use Cases and Design</w:t>
       </w:r>
       <w:bookmarkEnd w:id="17"/>
@@ -3025,7 +3185,7 @@
     <w:p>
       <w:r>
         <w:pict w14:anchorId="2AF4FAB8">
-          <v:rect id="_x0000_i1079" style="width:0;height:1.5pt" o:hralign="center" o:hrstd="t" o:hr="t" fillcolor="#a0a0a0" stroked="f"/>
+          <v:rect id="_x0000_i1031" style="width:0;height:1.5pt" o:hralign="center" o:hrstd="t" o:hr="t" fillcolor="#a0a0a0" stroked="f"/>
         </w:pict>
       </w:r>
     </w:p>
@@ -3064,6 +3224,7 @@
       </w:pPr>
       <w:bookmarkStart w:id="26" w:name="_Toc211728050"/>
       <w:r>
+        <w:lastRenderedPageBreak/>
         <w:t>6.2 Project Planning Tools (Trello)</w:t>
       </w:r>
       <w:bookmarkEnd w:id="26"/>
@@ -3137,7 +3298,7 @@
     <w:p>
       <w:r>
         <w:pict w14:anchorId="13433193">
-          <v:rect id="_x0000_i1080" style="width:0;height:1.5pt" o:hralign="center" o:hrstd="t" o:hr="t" fillcolor="#a0a0a0" stroked="f"/>
+          <v:rect id="_x0000_i1032" style="width:0;height:1.5pt" o:hralign="center" o:hrstd="t" o:hr="t" fillcolor="#a0a0a0" stroked="f"/>
         </w:pict>
       </w:r>
     </w:p>
@@ -3147,7 +3308,6 @@
       </w:pPr>
       <w:bookmarkStart w:id="30" w:name="_Toc211728054"/>
       <w:r>
-        <w:lastRenderedPageBreak/>
         <w:t>Appendices</w:t>
       </w:r>
       <w:bookmarkEnd w:id="30"/>
@@ -3256,6 +3416,100 @@
     </w:sectPr>
   </w:body>
 </w:document>
+</file>
+
+<file path=word/numbering.xml><?xml version="1.0" encoding="utf-8"?>
+<w:numbering xmlns:wpc="http://schemas.microsoft.com/office/word/2010/wordprocessingCanvas" xmlns:cx="http://schemas.microsoft.com/office/drawing/2014/chartex" xmlns:cx1="http://schemas.microsoft.com/office/drawing/2015/9/8/chartex" xmlns:cx2="http://schemas.microsoft.com/office/drawing/2015/10/21/chartex" xmlns:cx3="http://schemas.microsoft.com/office/drawing/2016/5/9/chartex" xmlns:cx4="http://schemas.microsoft.com/office/drawing/2016/5/10/chartex" xmlns:cx5="http://schemas.microsoft.com/office/drawing/2016/5/11/chartex" xmlns:cx6="http://schemas.microsoft.com/office/drawing/2016/5/12/chartex" xmlns:cx7="http://schemas.microsoft.com/office/drawing/2016/5/13/chartex" xmlns:cx8="http://schemas.microsoft.com/office/drawing/2016/5/14/chartex" xmlns:mc="http://schemas.openxmlformats.org/markup-compatibility/2006" xmlns:aink="http://schemas.microsoft.com/office/drawing/2016/ink" xmlns:am3d="http://schemas.microsoft.com/office/drawing/2017/model3d" xmlns:o="urn:schemas-microsoft-com:office:office" xmlns:oel="http://schemas.microsoft.com/office/2019/extlst" xmlns:r="http://schemas.openxmlformats.org/officeDocument/2006/relationships" xmlns:m="http://schemas.openxmlformats.org/officeDocument/2006/math" xmlns:v="urn:schemas-microsoft-com:vml" xmlns:wp14="http://schemas.microsoft.com/office/word/2010/wordprocessingDrawing" xmlns:wp="http://schemas.openxmlformats.org/drawingml/2006/wordprocessingDrawing" xmlns:w10="urn:schemas-microsoft-com:office:word" xmlns:w="http://schemas.openxmlformats.org/wordprocessingml/2006/main" xmlns:w14="http://schemas.microsoft.com/office/word/2010/wordml" xmlns:w15="http://schemas.microsoft.com/office/word/2012/wordml" xmlns:w16cex="http://schemas.microsoft.com/office/word/2018/wordml/cex" xmlns:w16cid="http://schemas.microsoft.com/office/word/2016/wordml/cid" xmlns:w16="http://schemas.microsoft.com/office/word/2018/wordml" xmlns:w16du="http://schemas.microsoft.com/office/word/2023/wordml/word16du" xmlns:w16sdtdh="http://schemas.microsoft.com/office/word/2020/wordml/sdtdatahash" xmlns:w16sdtfl="http://schemas.microsoft.com/office/word/2024/wordml/sdtformatlock" xmlns:w16se="http://schemas.microsoft.com/office/word/2015/wordml/symex" xmlns:wpg="http://schemas.microsoft.com/office/word/2010/wordprocessingGroup" xmlns:wpi="http://schemas.microsoft.com/office/word/2010/wordprocessingInk" xmlns:wne="http://schemas.microsoft.com/office/word/2006/wordml" xmlns:wps="http://schemas.microsoft.com/office/word/2010/wordprocessingShape" mc:Ignorable="w14 w15 w16se w16cid w16 w16cex w16sdtdh w16sdtfl w16du wp14">
+  <w:abstractNum w:abstractNumId="0" w15:restartNumberingAfterBreak="0">
+    <w:nsid w:val="37C6780D"/>
+    <w:multiLevelType w:val="hybridMultilevel"/>
+    <w:tmpl w:val="B7C6AF94"/>
+    <w:lvl w:ilvl="0" w:tplc="0809000F">
+      <w:start w:val="1"/>
+      <w:numFmt w:val="decimal"/>
+      <w:lvlText w:val="%1."/>
+      <w:lvlJc w:val="left"/>
+      <w:pPr>
+        <w:ind w:left="1440" w:hanging="360"/>
+      </w:pPr>
+    </w:lvl>
+    <w:lvl w:ilvl="1" w:tplc="08090019" w:tentative="1">
+      <w:start w:val="1"/>
+      <w:numFmt w:val="lowerLetter"/>
+      <w:lvlText w:val="%2."/>
+      <w:lvlJc w:val="left"/>
+      <w:pPr>
+        <w:ind w:left="2160" w:hanging="360"/>
+      </w:pPr>
+    </w:lvl>
+    <w:lvl w:ilvl="2" w:tplc="0809001B" w:tentative="1">
+      <w:start w:val="1"/>
+      <w:numFmt w:val="lowerRoman"/>
+      <w:lvlText w:val="%3."/>
+      <w:lvlJc w:val="right"/>
+      <w:pPr>
+        <w:ind w:left="2880" w:hanging="180"/>
+      </w:pPr>
+    </w:lvl>
+    <w:lvl w:ilvl="3" w:tplc="0809000F" w:tentative="1">
+      <w:start w:val="1"/>
+      <w:numFmt w:val="decimal"/>
+      <w:lvlText w:val="%4."/>
+      <w:lvlJc w:val="left"/>
+      <w:pPr>
+        <w:ind w:left="3600" w:hanging="360"/>
+      </w:pPr>
+    </w:lvl>
+    <w:lvl w:ilvl="4" w:tplc="08090019" w:tentative="1">
+      <w:start w:val="1"/>
+      <w:numFmt w:val="lowerLetter"/>
+      <w:lvlText w:val="%5."/>
+      <w:lvlJc w:val="left"/>
+      <w:pPr>
+        <w:ind w:left="4320" w:hanging="360"/>
+      </w:pPr>
+    </w:lvl>
+    <w:lvl w:ilvl="5" w:tplc="0809001B" w:tentative="1">
+      <w:start w:val="1"/>
+      <w:numFmt w:val="lowerRoman"/>
+      <w:lvlText w:val="%6."/>
+      <w:lvlJc w:val="right"/>
+      <w:pPr>
+        <w:ind w:left="5040" w:hanging="180"/>
+      </w:pPr>
+    </w:lvl>
+    <w:lvl w:ilvl="6" w:tplc="0809000F" w:tentative="1">
+      <w:start w:val="1"/>
+      <w:numFmt w:val="decimal"/>
+      <w:lvlText w:val="%7."/>
+      <w:lvlJc w:val="left"/>
+      <w:pPr>
+        <w:ind w:left="5760" w:hanging="360"/>
+      </w:pPr>
+    </w:lvl>
+    <w:lvl w:ilvl="7" w:tplc="08090019" w:tentative="1">
+      <w:start w:val="1"/>
+      <w:numFmt w:val="lowerLetter"/>
+      <w:lvlText w:val="%8."/>
+      <w:lvlJc w:val="left"/>
+      <w:pPr>
+        <w:ind w:left="6480" w:hanging="360"/>
+      </w:pPr>
+    </w:lvl>
+    <w:lvl w:ilvl="8" w:tplc="0809001B" w:tentative="1">
+      <w:start w:val="1"/>
+      <w:numFmt w:val="lowerRoman"/>
+      <w:lvlText w:val="%9."/>
+      <w:lvlJc w:val="right"/>
+      <w:pPr>
+        <w:ind w:left="7200" w:hanging="180"/>
+      </w:pPr>
+    </w:lvl>
+  </w:abstractNum>
+  <w:num w:numId="1" w16cid:durableId="1511141870">
+    <w:abstractNumId w:val="0"/>
+  </w:num>
+</w:numbering>
 </file>
 
 <file path=word/styles.xml><?xml version="1.0" encoding="utf-8"?>
@@ -3860,6 +4114,7 @@
   <w:style w:type="character" w:default="1" w:styleId="DefaultParagraphFont">
     <w:name w:val="Default Paragraph Font"/>
     <w:uiPriority w:val="1"/>
+    <w:semiHidden/>
     <w:unhideWhenUsed/>
   </w:style>
   <w:style w:type="table" w:default="1" w:styleId="TableNormal">

</xml_diff>